<commit_message>
Authorize the pages based on the application role. Implement services, add migrations.
</commit_message>
<xml_diff>
--- a/Documents/12_documentation.docx
+++ b/Documents/12_documentation.docx
@@ -526,7 +526,6 @@
         <w:t>ЮМЕ</w:t>
       </w:r>
     </w:p>
-    <w:p/>
     <w:p>
       <w:pPr>
         <w:spacing w:after="98"/>
@@ -657,15 +656,7 @@
           <w:szCs w:val="24"/>
           <w:lang w:val="bg-BG"/>
         </w:rPr>
-        <w:t xml:space="preserve">за </w:t>
-      </w:r>
-      <w:r>
-        <w:rPr>
-          <w:szCs w:val="24"/>
-          <w:lang w:val="bg-BG"/>
-        </w:rPr>
-        <w:lastRenderedPageBreak/>
-        <w:t>онлайн направа на поръчката, придружен със следене в реално време на</w:t>
+        <w:t>за онлайн направа на поръчката, придружен със следене в реално време на</w:t>
       </w:r>
       <w:r>
         <w:rPr>
@@ -709,6 +700,7 @@
           <w:szCs w:val="24"/>
           <w:lang w:val="bg-BG"/>
         </w:rPr>
+        <w:lastRenderedPageBreak/>
         <w:t>В България има много компании, които не са успели да реализират приложение, което да дава тези възможности.</w:t>
       </w:r>
       <w:r>
@@ -1207,7 +1199,6 @@
         <w:rPr>
           <w:lang w:val="bg-BG"/>
         </w:rPr>
-        <w:lastRenderedPageBreak/>
         <w:t xml:space="preserve"> </w:t>
       </w:r>
     </w:p>
@@ -1226,6 +1217,7 @@
           <w:szCs w:val="28"/>
           <w:lang w:val="bg-BG"/>
         </w:rPr>
+        <w:lastRenderedPageBreak/>
         <w:t>4.3.</w:t>
       </w:r>
       <w:r>
@@ -2076,7 +2068,6 @@
           <w:szCs w:val="24"/>
           <w:lang w:val="bg-BG"/>
         </w:rPr>
-        <w:lastRenderedPageBreak/>
         <w:drawing>
           <wp:anchor distT="0" distB="0" distL="114300" distR="114300" simplePos="0" relativeHeight="251682816" behindDoc="1" locked="0" layoutInCell="1" allowOverlap="1" wp14:anchorId="0981CFB2" wp14:editId="7277B6F0">
             <wp:simplePos x="0" y="0"/>
@@ -2189,6 +2180,7 @@
           <w:szCs w:val="24"/>
           <w:lang w:val="bg-BG"/>
         </w:rPr>
+        <w:lastRenderedPageBreak/>
         <w:t xml:space="preserve">    </w:t>
       </w:r>
       <w:r>
@@ -2641,7 +2633,125 @@
           <w:szCs w:val="24"/>
           <w:lang w:val="bg-BG"/>
         </w:rPr>
-        <w:t xml:space="preserve">на картата се визуализира и крайната </w:t>
+        <w:t>на картата се визуализира и крайната дестинация на клиента, която също бива маркирана. Отбелязва се ц</w:t>
+      </w:r>
+      <w:r>
+        <w:rPr>
+          <w:szCs w:val="24"/>
+          <w:lang w:val="bg-BG"/>
+        </w:rPr>
+        <w:t xml:space="preserve">ялото разстояние между таксито, текущото местоположение и крайната дестинация на клиента. Информацията за разстоянието в метри или километри и във време се подновява и е видима приблизителната цена, изчислена спрямо конкретната </w:t>
+      </w:r>
+      <w:r>
+        <w:rPr>
+          <w:szCs w:val="24"/>
+          <w:lang w:val="bg-BG"/>
+        </w:rPr>
+        <w:t xml:space="preserve">тарифа </w:t>
+      </w:r>
+      <w:r>
+        <w:rPr>
+          <w:szCs w:val="24"/>
+          <w:lang w:val="bg-BG"/>
+        </w:rPr>
+        <w:t>и разстоянието в метри или километри</w:t>
+      </w:r>
+      <w:r>
+        <w:rPr>
+          <w:szCs w:val="24"/>
+          <w:lang w:val="bg-BG"/>
+        </w:rPr>
+        <w:t xml:space="preserve"> между текущото местоположение на клиента и крайната избрана дестинация</w:t>
+      </w:r>
+      <w:r>
+        <w:rPr>
+          <w:szCs w:val="24"/>
+          <w:lang w:val="bg-BG"/>
+        </w:rPr>
+        <w:t>.</w:t>
+      </w:r>
+      <w:r>
+        <w:rPr>
+          <w:szCs w:val="24"/>
+          <w:lang w:val="bg-BG"/>
+        </w:rPr>
+        <w:t xml:space="preserve"> </w:t>
+      </w:r>
+      <w:r>
+        <w:rPr>
+          <w:szCs w:val="24"/>
+          <w:lang w:val="bg-BG"/>
+        </w:rPr>
+        <w:t>Налични са данни за шофьора (първо име, фамилия) и таксито (марка, модел, регистрационен номер</w:t>
+      </w:r>
+      <w:r>
+        <w:rPr>
+          <w:szCs w:val="24"/>
+        </w:rPr>
+        <w:t>).</w:t>
+      </w:r>
+      <w:r>
+        <w:rPr>
+          <w:szCs w:val="24"/>
+          <w:lang w:val="bg-BG"/>
+        </w:rPr>
+        <w:t xml:space="preserve"> </w:t>
+      </w:r>
+      <w:r>
+        <w:rPr>
+          <w:szCs w:val="24"/>
+          <w:lang w:val="bg-BG"/>
+        </w:rPr>
+        <w:t>С продължаването напред към поръчката</w:t>
+      </w:r>
+      <w:r>
+        <w:rPr>
+          <w:szCs w:val="24"/>
+          <w:lang w:val="bg-BG"/>
+        </w:rPr>
+        <w:t xml:space="preserve"> се отваря нова страница, където </w:t>
+      </w:r>
+      <w:r>
+        <w:rPr>
+          <w:szCs w:val="24"/>
+          <w:lang w:val="bg-BG"/>
+        </w:rPr>
+        <w:t>е необходимо клиент</w:t>
+      </w:r>
+      <w:r>
+        <w:rPr>
+          <w:szCs w:val="24"/>
+          <w:lang w:val="bg-BG"/>
+        </w:rPr>
+        <w:t>ът</w:t>
+      </w:r>
+      <w:r>
+        <w:rPr>
+          <w:szCs w:val="24"/>
+          <w:lang w:val="bg-BG"/>
+        </w:rPr>
+        <w:t xml:space="preserve"> да попълни форма.</w:t>
+      </w:r>
+      <w:r>
+        <w:rPr>
+          <w:szCs w:val="24"/>
+          <w:lang w:val="bg-BG"/>
+        </w:rPr>
+        <w:t xml:space="preserve"> Благодарение на предоставената карта, клиент</w:t>
+      </w:r>
+      <w:r>
+        <w:rPr>
+          <w:szCs w:val="24"/>
+          <w:lang w:val="bg-BG"/>
+        </w:rPr>
+        <w:t>ът</w:t>
+      </w:r>
+      <w:r>
+        <w:rPr>
+          <w:szCs w:val="24"/>
+          <w:lang w:val="bg-BG"/>
+        </w:rPr>
+        <w:t xml:space="preserve"> по-лесно може да избере своята крайна </w:t>
       </w:r>
       <w:r>
         <w:rPr>
@@ -2649,125 +2759,7 @@
           <w:lang w:val="bg-BG"/>
         </w:rPr>
         <w:lastRenderedPageBreak/>
-        <w:t>дестинация на клиента, която също бива маркирана. Отбелязва се ц</w:t>
-      </w:r>
-      <w:r>
-        <w:rPr>
-          <w:szCs w:val="24"/>
-          <w:lang w:val="bg-BG"/>
-        </w:rPr>
-        <w:t xml:space="preserve">ялото разстояние между таксито, текущото местоположение и крайната дестинация на клиента. Информацията за разстоянието в метри или километри и във време се подновява и е видима приблизителната цена, изчислена спрямо конкретната </w:t>
-      </w:r>
-      <w:r>
-        <w:rPr>
-          <w:szCs w:val="24"/>
-          <w:lang w:val="bg-BG"/>
-        </w:rPr>
-        <w:t xml:space="preserve">тарифа </w:t>
-      </w:r>
-      <w:r>
-        <w:rPr>
-          <w:szCs w:val="24"/>
-          <w:lang w:val="bg-BG"/>
-        </w:rPr>
-        <w:t>и разстоянието в метри или километри</w:t>
-      </w:r>
-      <w:r>
-        <w:rPr>
-          <w:szCs w:val="24"/>
-          <w:lang w:val="bg-BG"/>
-        </w:rPr>
-        <w:t xml:space="preserve"> между текущото местоположение на клиента и крайната избрана дестинация</w:t>
-      </w:r>
-      <w:r>
-        <w:rPr>
-          <w:szCs w:val="24"/>
-          <w:lang w:val="bg-BG"/>
-        </w:rPr>
-        <w:t>.</w:t>
-      </w:r>
-      <w:r>
-        <w:rPr>
-          <w:szCs w:val="24"/>
-          <w:lang w:val="bg-BG"/>
-        </w:rPr>
-        <w:t xml:space="preserve"> </w:t>
-      </w:r>
-      <w:r>
-        <w:rPr>
-          <w:szCs w:val="24"/>
-          <w:lang w:val="bg-BG"/>
-        </w:rPr>
-        <w:t>Налични са данни за шофьора (първо име, фамилия) и таксито (марка, модел, регистрационен номер</w:t>
-      </w:r>
-      <w:r>
-        <w:rPr>
-          <w:szCs w:val="24"/>
-        </w:rPr>
-        <w:t>).</w:t>
-      </w:r>
-      <w:r>
-        <w:rPr>
-          <w:szCs w:val="24"/>
-          <w:lang w:val="bg-BG"/>
-        </w:rPr>
-        <w:t xml:space="preserve"> </w:t>
-      </w:r>
-      <w:r>
-        <w:rPr>
-          <w:szCs w:val="24"/>
-          <w:lang w:val="bg-BG"/>
-        </w:rPr>
-        <w:t>С продължаването напред към поръчката</w:t>
-      </w:r>
-      <w:r>
-        <w:rPr>
-          <w:szCs w:val="24"/>
-          <w:lang w:val="bg-BG"/>
-        </w:rPr>
-        <w:t xml:space="preserve"> се отваря нова страница, където </w:t>
-      </w:r>
-      <w:r>
-        <w:rPr>
-          <w:szCs w:val="24"/>
-          <w:lang w:val="bg-BG"/>
-        </w:rPr>
-        <w:t>е необходимо клиент</w:t>
-      </w:r>
-      <w:r>
-        <w:rPr>
-          <w:szCs w:val="24"/>
-          <w:lang w:val="bg-BG"/>
-        </w:rPr>
-        <w:t>ът</w:t>
-      </w:r>
-      <w:r>
-        <w:rPr>
-          <w:szCs w:val="24"/>
-          <w:lang w:val="bg-BG"/>
-        </w:rPr>
-        <w:t xml:space="preserve"> да попълни форма.</w:t>
-      </w:r>
-      <w:r>
-        <w:rPr>
-          <w:szCs w:val="24"/>
-          <w:lang w:val="bg-BG"/>
-        </w:rPr>
-        <w:t xml:space="preserve"> Благодарение на предоставената карта, клиент</w:t>
-      </w:r>
-      <w:r>
-        <w:rPr>
-          <w:szCs w:val="24"/>
-          <w:lang w:val="bg-BG"/>
-        </w:rPr>
-        <w:t>ът</w:t>
-      </w:r>
-      <w:r>
-        <w:rPr>
-          <w:szCs w:val="24"/>
-          <w:lang w:val="bg-BG"/>
-        </w:rPr>
-        <w:t xml:space="preserve"> по-лесно може да избере своята крайна дестинация или промени текущото си местоположение, което е попълнено автоматично.</w:t>
+        <w:t>дестинация или промени текущото си местоположение, което е попълнено автоматично.</w:t>
       </w:r>
       <w:r>
         <w:rPr>
@@ -3394,162 +3386,168 @@
         <w:rPr>
           <w:lang w:val="bg-BG"/>
         </w:rPr>
+        <w:t xml:space="preserve">В меню </w:t>
+      </w:r>
+      <w:r>
+        <w:rPr>
+          <w:b/>
+          <w:bCs/>
+          <w:lang w:val="bg-BG"/>
+        </w:rPr>
+        <w:t xml:space="preserve">Начало </w:t>
+      </w:r>
+      <w:r>
+        <w:rPr>
+          <w:lang w:val="bg-BG"/>
+        </w:rPr>
+        <w:t xml:space="preserve">шофьорът получава </w:t>
+      </w:r>
+      <w:r>
+        <w:rPr>
+          <w:lang w:val="bg-BG"/>
+        </w:rPr>
+        <w:t xml:space="preserve">поръчките, обработени от диспечера, предназначени или избрани за </w:t>
+      </w:r>
+      <w:r>
+        <w:rPr>
+          <w:lang w:val="bg-BG"/>
+        </w:rPr>
+        <w:t>този шофьор</w:t>
+      </w:r>
+      <w:r>
+        <w:rPr>
+          <w:lang w:val="bg-BG"/>
+        </w:rPr>
+        <w:t>, или</w:t>
+      </w:r>
+      <w:r>
+        <w:rPr>
+          <w:lang w:val="bg-BG"/>
+        </w:rPr>
+        <w:t xml:space="preserve"> тези поръчки, които са били пренасочени към всички шофьори след като не са </w:t>
+      </w:r>
+      <w:r>
+        <w:rPr>
+          <w:lang w:val="bg-BG"/>
+        </w:rPr>
+        <w:t>приети</w:t>
+      </w:r>
+      <w:r>
+        <w:rPr>
+          <w:lang w:val="bg-BG"/>
+        </w:rPr>
+        <w:t xml:space="preserve"> от конкретния</w:t>
+      </w:r>
+      <w:r>
+        <w:rPr>
+          <w:lang w:val="bg-BG"/>
+        </w:rPr>
+        <w:t>,</w:t>
+      </w:r>
+      <w:r>
+        <w:rPr>
+          <w:lang w:val="bg-BG"/>
+        </w:rPr>
+        <w:t xml:space="preserve"> към когото са били изпратени</w:t>
+      </w:r>
+      <w:r>
+        <w:rPr>
+          <w:lang w:val="bg-BG"/>
+        </w:rPr>
+        <w:t xml:space="preserve">. С избирането на бутона </w:t>
+      </w:r>
+      <w:r>
+        <w:rPr>
+          <w:b/>
+          <w:bCs/>
+          <w:lang w:val="bg-BG"/>
+        </w:rPr>
+        <w:t>Приеми</w:t>
+      </w:r>
+      <w:r>
+        <w:rPr>
+          <w:lang w:val="bg-BG"/>
+        </w:rPr>
+        <w:t>, водачът се пренасочва към нова страница, където данните, въведени в приетата поръчка са видими, както и отбелязани на предоставена карта. Таксиметровият шофьор има възможността да използва навигация, която по подразбиране маркира най-ефективния</w:t>
+      </w:r>
+      <w:r>
+        <w:rPr>
+          <w:lang w:val="bg-BG"/>
+        </w:rPr>
+        <w:t xml:space="preserve"> </w:t>
+      </w:r>
+      <w:r>
+        <w:rPr>
+          <w:lang w:val="bg-BG"/>
+        </w:rPr>
+        <w:t>маршрут за</w:t>
+      </w:r>
+      <w:r>
+        <w:rPr>
+          <w:lang w:val="bg-BG"/>
+        </w:rPr>
+        <w:t xml:space="preserve"> </w:t>
+      </w:r>
+      <w:r>
+        <w:rPr>
+          <w:lang w:val="bg-BG"/>
+        </w:rPr>
+        <w:t>бързо</w:t>
+      </w:r>
+      <w:r>
+        <w:rPr>
+          <w:lang w:val="bg-BG"/>
+        </w:rPr>
+        <w:t xml:space="preserve"> изпълнение на поръчката</w:t>
+      </w:r>
+      <w:r>
+        <w:rPr>
+          <w:lang w:val="bg-BG"/>
+        </w:rPr>
+        <w:t>,</w:t>
+      </w:r>
+      <w:r>
+        <w:rPr>
+          <w:lang w:val="bg-BG"/>
+        </w:rPr>
+        <w:t xml:space="preserve"> </w:t>
+      </w:r>
+      <w:r>
+        <w:rPr>
+          <w:lang w:val="bg-BG"/>
+        </w:rPr>
+        <w:t>но и гаранция за безопасно пътуване</w:t>
+      </w:r>
+      <w:r>
+        <w:rPr>
+          <w:lang w:val="bg-BG"/>
+        </w:rPr>
+        <w:t xml:space="preserve">. Може да следи оставащото разстояние в метри или километри и във време, като </w:t>
+      </w:r>
+      <w:r>
+        <w:rPr>
+          <w:lang w:val="bg-BG"/>
+        </w:rPr>
+        <w:t xml:space="preserve">постоянно данните се обновяват. </w:t>
+      </w:r>
+      <w:r>
+        <w:rPr>
+          <w:lang w:val="bg-BG"/>
+        </w:rPr>
+        <w:t>Има</w:t>
+      </w:r>
+      <w:r>
+        <w:rPr>
+          <w:lang w:val="bg-BG"/>
+        </w:rPr>
+        <w:t xml:space="preserve"> и </w:t>
+      </w:r>
+      <w:r>
+        <w:rPr>
+          <w:lang w:val="bg-BG"/>
+        </w:rPr>
         <w:lastRenderedPageBreak/>
-        <w:t xml:space="preserve">В меню </w:t>
-      </w:r>
-      <w:r>
-        <w:rPr>
-          <w:b/>
-          <w:bCs/>
-          <w:lang w:val="bg-BG"/>
-        </w:rPr>
-        <w:t xml:space="preserve">Начало </w:t>
-      </w:r>
-      <w:r>
-        <w:rPr>
-          <w:lang w:val="bg-BG"/>
-        </w:rPr>
-        <w:t xml:space="preserve">шофьорът получава </w:t>
-      </w:r>
-      <w:r>
-        <w:rPr>
-          <w:lang w:val="bg-BG"/>
-        </w:rPr>
-        <w:t xml:space="preserve">поръчките, обработени от диспечера, предназначени или избрани за </w:t>
-      </w:r>
-      <w:r>
-        <w:rPr>
-          <w:lang w:val="bg-BG"/>
-        </w:rPr>
-        <w:t>този шофьор</w:t>
-      </w:r>
-      <w:r>
-        <w:rPr>
-          <w:lang w:val="bg-BG"/>
-        </w:rPr>
-        <w:t>, или</w:t>
-      </w:r>
-      <w:r>
-        <w:rPr>
-          <w:lang w:val="bg-BG"/>
-        </w:rPr>
-        <w:t xml:space="preserve"> тези поръчки, които са били пренасочени към всички шофьори след като не са </w:t>
-      </w:r>
-      <w:r>
-        <w:rPr>
-          <w:lang w:val="bg-BG"/>
-        </w:rPr>
-        <w:t>приети</w:t>
-      </w:r>
-      <w:r>
-        <w:rPr>
-          <w:lang w:val="bg-BG"/>
-        </w:rPr>
-        <w:t xml:space="preserve"> от конкретния</w:t>
-      </w:r>
-      <w:r>
-        <w:rPr>
-          <w:lang w:val="bg-BG"/>
-        </w:rPr>
-        <w:t>,</w:t>
-      </w:r>
-      <w:r>
-        <w:rPr>
-          <w:lang w:val="bg-BG"/>
-        </w:rPr>
-        <w:t xml:space="preserve"> към когото са били изпратени</w:t>
-      </w:r>
-      <w:r>
-        <w:rPr>
-          <w:lang w:val="bg-BG"/>
-        </w:rPr>
-        <w:t xml:space="preserve">. С избирането на бутона </w:t>
-      </w:r>
-      <w:r>
-        <w:rPr>
-          <w:b/>
-          <w:bCs/>
-          <w:lang w:val="bg-BG"/>
-        </w:rPr>
-        <w:t>Приеми</w:t>
-      </w:r>
-      <w:r>
-        <w:rPr>
-          <w:lang w:val="bg-BG"/>
-        </w:rPr>
-        <w:t>, водачът се пренасочва към нова страница, където данните, въведени в приетата поръчка са видими, както и отбелязани на предоставена карта. Таксиметровият шофьор има възможността да използва навигация, която по подразбиране маркира най-ефективния</w:t>
-      </w:r>
-      <w:r>
-        <w:rPr>
-          <w:lang w:val="bg-BG"/>
-        </w:rPr>
-        <w:t xml:space="preserve"> </w:t>
-      </w:r>
-      <w:r>
-        <w:rPr>
-          <w:lang w:val="bg-BG"/>
-        </w:rPr>
-        <w:t>маршрут за</w:t>
-      </w:r>
-      <w:r>
-        <w:rPr>
-          <w:lang w:val="bg-BG"/>
-        </w:rPr>
-        <w:t xml:space="preserve"> </w:t>
-      </w:r>
-      <w:r>
-        <w:rPr>
-          <w:lang w:val="bg-BG"/>
-        </w:rPr>
-        <w:t>бързо</w:t>
-      </w:r>
-      <w:r>
-        <w:rPr>
-          <w:lang w:val="bg-BG"/>
-        </w:rPr>
-        <w:t xml:space="preserve"> изпълнение на поръчката</w:t>
-      </w:r>
-      <w:r>
-        <w:rPr>
-          <w:lang w:val="bg-BG"/>
-        </w:rPr>
-        <w:t>,</w:t>
-      </w:r>
-      <w:r>
-        <w:rPr>
-          <w:lang w:val="bg-BG"/>
-        </w:rPr>
-        <w:t xml:space="preserve"> </w:t>
-      </w:r>
-      <w:r>
-        <w:rPr>
-          <w:lang w:val="bg-BG"/>
-        </w:rPr>
-        <w:t>но и гаранция за безопасно пътуване</w:t>
-      </w:r>
-      <w:r>
-        <w:rPr>
-          <w:lang w:val="bg-BG"/>
-        </w:rPr>
-        <w:t xml:space="preserve">. Може да следи оставащото разстояние в метри или километри и във време, като </w:t>
-      </w:r>
-      <w:r>
-        <w:rPr>
-          <w:lang w:val="bg-BG"/>
-        </w:rPr>
-        <w:t xml:space="preserve">постоянно данните се обновяват. </w:t>
-      </w:r>
-      <w:r>
-        <w:rPr>
-          <w:lang w:val="bg-BG"/>
-        </w:rPr>
-        <w:t>Има</w:t>
-      </w:r>
-      <w:r>
-        <w:rPr>
-          <w:lang w:val="bg-BG"/>
-        </w:rPr>
-        <w:t xml:space="preserve"> и възможността за следене</w:t>
+        <w:t>възможността за следене</w:t>
       </w:r>
       <w:r>
         <w:rPr>
@@ -4100,15 +4098,7 @@
           <w:szCs w:val="24"/>
           <w:lang w:val="bg-BG"/>
         </w:rPr>
-        <w:t xml:space="preserve">, брой пътуващи, </w:t>
-      </w:r>
-      <w:r>
-        <w:rPr>
-          <w:szCs w:val="24"/>
-          <w:lang w:val="bg-BG"/>
-        </w:rPr>
-        <w:lastRenderedPageBreak/>
-        <w:t xml:space="preserve">допълнителни изисквания)  и информация за свободните таксита.  Начална точка (текущо местоположение на клиента) и крайна точка (избрана крайна дестинация) се попълват с помощта на предоставената карта, като се маркира автоматично разстоянието. Налична е информация за разстоянието в метри или километри и във време, както и цена на поръчката (стойностите са приблизителни). С добавянето на свободен шофьор е налична информация за времето на пристигане на таксито до клиента и крайното разстояние в метри или километри и във време. С избирането на бутона </w:t>
+        <w:t xml:space="preserve">, брой пътуващи, допълнителни изисквания)  и информация за свободните таксита.  Начална точка (текущо местоположение на клиента) и крайна точка (избрана крайна дестинация) се попълват с помощта на предоставената карта, като се маркира автоматично разстоянието. Налична е информация за разстоянието в метри или километри и във време, както и цена на поръчката (стойностите са приблизителни). С добавянето на свободен шофьор е налична информация за времето на пристигане на таксито до клиента и крайното разстояние в метри или километри и във време. С избирането на бутона </w:t>
       </w:r>
       <w:r>
         <w:rPr>
@@ -4154,6 +4144,7 @@
           <w:szCs w:val="24"/>
           <w:lang w:val="bg-BG"/>
         </w:rPr>
+        <w:lastRenderedPageBreak/>
         <w:t xml:space="preserve">Меню </w:t>
       </w:r>
       <w:r>
@@ -5056,6 +5047,7 @@
           <w:b/>
           <w:szCs w:val="24"/>
         </w:rPr>
+        <w:lastRenderedPageBreak/>
         <w:t>Bootstrap</w:t>
       </w:r>
       <w:r>
@@ -5691,7 +5683,6 @@
           <w:szCs w:val="24"/>
           <w:lang w:val="bg-BG"/>
         </w:rPr>
-        <w:lastRenderedPageBreak/>
         <w:t>Това ще го доведе до класация с най-</w:t>
       </w:r>
       <w:r>
@@ -5734,6 +5725,7 @@
           <w:szCs w:val="24"/>
           <w:lang w:val="bg-BG"/>
         </w:rPr>
+        <w:lastRenderedPageBreak/>
         <w:drawing>
           <wp:inline distT="0" distB="0" distL="0" distR="0" wp14:anchorId="502BF379" wp14:editId="0DEEFF78">
             <wp:extent cx="5972810" cy="2675255"/>
@@ -7646,6 +7638,7 @@
         <w:ind w:left="0" w:firstLine="720"/>
         <w:rPr>
           <w:szCs w:val="24"/>
+          <w:lang w:val="bg-BG"/>
         </w:rPr>
       </w:pPr>
       <w:r>
@@ -7702,7 +7695,10 @@
         <w:spacing w:after="98"/>
         <w:ind w:left="0" w:firstLine="0"/>
         <w:rPr>
-          <w:szCs w:val="24"/>
+          <w:b/>
+          <w:bCs/>
+          <w:szCs w:val="24"/>
+          <w:lang w:val="bg-BG"/>
         </w:rPr>
       </w:pPr>
     </w:p>
@@ -7711,54 +7707,114 @@
         <w:spacing w:after="98"/>
         <w:ind w:left="0" w:firstLine="0"/>
         <w:rPr>
-          <w:b/>
-          <w:bCs/>
-          <w:szCs w:val="24"/>
-        </w:rPr>
-      </w:pPr>
-      <w:r>
-        <w:rPr>
-          <w:b/>
-          <w:bCs/>
-          <w:szCs w:val="24"/>
-          <w:lang w:val="bg-BG"/>
-        </w:rPr>
-        <w:t>Тестови акаунти</w:t>
-      </w:r>
+          <w:szCs w:val="24"/>
+          <w:lang w:val="bg-BG"/>
+        </w:rPr>
+      </w:pPr>
+      <w:r>
+        <w:rPr>
+          <w:szCs w:val="24"/>
+          <w:lang w:val="bg-BG"/>
+        </w:rPr>
+        <w:t>Приложението е достъпно на:</w:t>
+      </w:r>
+      <w:r>
+        <w:rPr>
+          <w:b/>
+          <w:bCs/>
+          <w:szCs w:val="24"/>
+          <w:lang w:val="bg-BG"/>
+        </w:rPr>
+        <w:t xml:space="preserve"> </w:t>
+      </w:r>
+      <w:hyperlink r:id="rId32" w:history="1">
+        <w:r>
+          <w:rPr>
+            <w:rStyle w:val="Hyperlink"/>
+            <w:szCs w:val="24"/>
+            <w:lang w:val="bg-BG"/>
+          </w:rPr>
+          <w:t>https://taxibookapp.azurewebsites.net/</w:t>
+        </w:r>
+      </w:hyperlink>
     </w:p>
     <w:p>
       <w:pPr>
         <w:spacing w:after="98"/>
         <w:ind w:left="0" w:firstLine="0"/>
         <w:rPr>
-          <w:szCs w:val="24"/>
-          <w:lang w:val="bg-BG"/>
-        </w:rPr>
-      </w:pPr>
+          <w:b/>
+          <w:bCs/>
+          <w:szCs w:val="24"/>
+          <w:lang w:val="bg-BG"/>
+        </w:rPr>
+      </w:pPr>
+      <w:r>
+        <w:rPr>
+          <w:szCs w:val="24"/>
+          <w:lang w:val="bg-BG"/>
+        </w:rPr>
+        <w:t>Сорс код</w:t>
+      </w:r>
+      <w:r>
+        <w:rPr>
+          <w:szCs w:val="24"/>
+          <w:lang w:val="bg-BG"/>
+        </w:rPr>
+        <w:t>ът</w:t>
+      </w:r>
+      <w:r>
+        <w:rPr>
+          <w:szCs w:val="24"/>
+          <w:lang w:val="bg-BG"/>
+        </w:rPr>
+        <w:t xml:space="preserve"> на приложението е достъп</w:t>
+      </w:r>
+      <w:r>
+        <w:rPr>
+          <w:szCs w:val="24"/>
+          <w:lang w:val="bg-BG"/>
+        </w:rPr>
+        <w:t>ен</w:t>
+      </w:r>
+      <w:r>
+        <w:rPr>
+          <w:szCs w:val="24"/>
+          <w:lang w:val="bg-BG"/>
+        </w:rPr>
+        <w:t xml:space="preserve"> на:</w:t>
+      </w:r>
+      <w:r>
+        <w:rPr>
+          <w:b/>
+          <w:bCs/>
+          <w:szCs w:val="24"/>
+          <w:lang w:val="bg-BG"/>
+        </w:rPr>
+        <w:t xml:space="preserve"> </w:t>
+      </w:r>
+      <w:hyperlink r:id="rId33" w:history="1">
+        <w:r>
+          <w:rPr>
+            <w:rStyle w:val="Hyperlink"/>
+            <w:szCs w:val="24"/>
+            <w:lang w:val="bg-BG"/>
+          </w:rPr>
+          <w:t>https://github.com/StefiKocheva/TaxiBook</w:t>
+        </w:r>
+      </w:hyperlink>
     </w:p>
     <w:p>
       <w:pPr>
         <w:spacing w:after="98"/>
         <w:ind w:left="0" w:firstLine="0"/>
         <w:rPr>
-          <w:szCs w:val="24"/>
-          <w:lang w:val="bg-BG"/>
-        </w:rPr>
-      </w:pPr>
-      <w:r>
-        <w:rPr>
-          <w:szCs w:val="24"/>
-          <w:lang w:val="bg-BG"/>
-        </w:rPr>
-        <w:t>Роля</w:t>
-      </w:r>
-      <w:r>
-        <w:rPr>
-          <w:szCs w:val="24"/>
-          <w:lang w:val="bg-BG"/>
-        </w:rPr>
-        <w:t>: Мениджър</w:t>
-      </w:r>
+          <w:b/>
+          <w:bCs/>
+          <w:szCs w:val="24"/>
+          <w:lang w:val="bg-BG"/>
+        </w:rPr>
+      </w:pPr>
     </w:p>
     <w:p>
       <w:pPr>
@@ -7775,30 +7831,9 @@
           <w:b/>
           <w:bCs/>
           <w:szCs w:val="24"/>
-        </w:rPr>
-        <w:t>Email</w:t>
-      </w:r>
-      <w:r>
-        <w:rPr>
-          <w:b/>
-          <w:bCs/>
-          <w:szCs w:val="24"/>
-          <w:lang w:val="bg-BG"/>
-        </w:rPr>
-        <w:t>:</w:t>
-      </w:r>
-      <w:r>
-        <w:rPr>
-          <w:szCs w:val="24"/>
-          <w:lang w:val="bg-BG"/>
-        </w:rPr>
-        <w:t xml:space="preserve"> </w:t>
-      </w:r>
-      <w:r>
-        <w:rPr>
-          <w:szCs w:val="24"/>
-        </w:rPr>
-        <w:t>manager@manager.manager</w:t>
+          <w:lang w:val="bg-BG"/>
+        </w:rPr>
+        <w:t>Тестови акаунти</w:t>
       </w:r>
     </w:p>
     <w:p>
@@ -7807,51 +7842,73 @@
         <w:ind w:left="0" w:firstLine="0"/>
         <w:rPr>
           <w:szCs w:val="24"/>
-        </w:rPr>
-      </w:pPr>
-      <w:r>
-        <w:rPr>
-          <w:b/>
-          <w:bCs/>
-          <w:szCs w:val="24"/>
-          <w:lang w:val="bg-BG"/>
-        </w:rPr>
-        <w:t xml:space="preserve">Парола: </w:t>
-      </w:r>
-      <w:r>
-        <w:rPr>
-          <w:szCs w:val="24"/>
-        </w:rPr>
-        <w:t>Manager_123</w:t>
-      </w:r>
+          <w:lang w:val="bg-BG"/>
+        </w:rPr>
+      </w:pPr>
     </w:p>
     <w:p>
       <w:pPr>
         <w:spacing w:after="98"/>
         <w:ind w:left="0" w:firstLine="0"/>
         <w:rPr>
-          <w:b/>
-          <w:bCs/>
-          <w:szCs w:val="24"/>
-          <w:lang w:val="bg-BG"/>
-        </w:rPr>
-      </w:pPr>
+          <w:szCs w:val="24"/>
+          <w:lang w:val="bg-BG"/>
+        </w:rPr>
+      </w:pPr>
+      <w:r>
+        <w:rPr>
+          <w:szCs w:val="24"/>
+          <w:lang w:val="bg-BG"/>
+        </w:rPr>
+        <w:t>Роля</w:t>
+      </w:r>
+      <w:r>
+        <w:rPr>
+          <w:szCs w:val="24"/>
+          <w:lang w:val="bg-BG"/>
+        </w:rPr>
+        <w:t>: Мениджър</w:t>
+      </w:r>
     </w:p>
     <w:p>
       <w:pPr>
         <w:spacing w:after="98"/>
         <w:ind w:left="0" w:firstLine="0"/>
         <w:rPr>
-          <w:szCs w:val="24"/>
-          <w:lang w:val="bg-BG"/>
-        </w:rPr>
-      </w:pPr>
-      <w:r>
-        <w:rPr>
-          <w:szCs w:val="24"/>
-          <w:lang w:val="bg-BG"/>
-        </w:rPr>
-        <w:t>Роля: Диспечер</w:t>
+          <w:b/>
+          <w:bCs/>
+          <w:szCs w:val="24"/>
+        </w:rPr>
+      </w:pPr>
+      <w:r>
+        <w:rPr>
+          <w:b/>
+          <w:bCs/>
+          <w:szCs w:val="24"/>
+        </w:rPr>
+        <w:t>Email</w:t>
+      </w:r>
+      <w:r>
+        <w:rPr>
+          <w:b/>
+          <w:bCs/>
+          <w:szCs w:val="24"/>
+          <w:lang w:val="bg-BG"/>
+        </w:rPr>
+        <w:t>:</w:t>
+      </w:r>
+      <w:r>
+        <w:rPr>
+          <w:szCs w:val="24"/>
+          <w:lang w:val="bg-BG"/>
+        </w:rPr>
+        <w:t xml:space="preserve"> </w:t>
+      </w:r>
+      <w:r>
+        <w:rPr>
+          <w:szCs w:val="24"/>
+        </w:rPr>
+        <w:t>manager@manager.manager</w:t>
       </w:r>
     </w:p>
     <w:p>
@@ -7859,46 +7916,23 @@
         <w:spacing w:after="98"/>
         <w:ind w:left="0" w:firstLine="0"/>
         <w:rPr>
-          <w:b/>
-          <w:bCs/>
-          <w:szCs w:val="24"/>
-        </w:rPr>
-      </w:pPr>
-      <w:r>
-        <w:rPr>
-          <w:b/>
-          <w:bCs/>
-          <w:szCs w:val="24"/>
-        </w:rPr>
-        <w:t>Email</w:t>
-      </w:r>
-      <w:r>
-        <w:rPr>
-          <w:b/>
-          <w:bCs/>
-          <w:szCs w:val="24"/>
-          <w:lang w:val="bg-BG"/>
-        </w:rPr>
-        <w:t>:</w:t>
-      </w:r>
-      <w:r>
-        <w:rPr>
-          <w:szCs w:val="24"/>
-          <w:lang w:val="bg-BG"/>
-        </w:rPr>
-        <w:t xml:space="preserve"> </w:t>
-      </w:r>
-      <w:r>
-        <w:rPr>
-          <w:szCs w:val="24"/>
-        </w:rPr>
-        <w:t>dispa</w:t>
-      </w:r>
-      <w:r>
-        <w:rPr>
-          <w:szCs w:val="24"/>
-        </w:rPr>
-        <w:t>tcher@dispatcher.dispatcher</w:t>
+          <w:szCs w:val="24"/>
+        </w:rPr>
+      </w:pPr>
+      <w:r>
+        <w:rPr>
+          <w:b/>
+          <w:bCs/>
+          <w:szCs w:val="24"/>
+          <w:lang w:val="bg-BG"/>
+        </w:rPr>
+        <w:t xml:space="preserve">Парола: </w:t>
+      </w:r>
+      <w:r>
+        <w:rPr>
+          <w:szCs w:val="24"/>
+        </w:rPr>
+        <w:t>Manager_123</w:t>
       </w:r>
     </w:p>
     <w:p>
@@ -7906,24 +7940,12 @@
         <w:spacing w:after="98"/>
         <w:ind w:left="0" w:firstLine="0"/>
         <w:rPr>
-          <w:szCs w:val="24"/>
-        </w:rPr>
-      </w:pPr>
-      <w:r>
-        <w:rPr>
-          <w:b/>
-          <w:bCs/>
-          <w:szCs w:val="24"/>
-          <w:lang w:val="bg-BG"/>
-        </w:rPr>
-        <w:t xml:space="preserve">Парола: </w:t>
-      </w:r>
-      <w:r>
-        <w:rPr>
-          <w:szCs w:val="24"/>
-        </w:rPr>
-        <w:t>Dispatcher_123</w:t>
-      </w:r>
+          <w:b/>
+          <w:bCs/>
+          <w:szCs w:val="24"/>
+          <w:lang w:val="bg-BG"/>
+        </w:rPr>
+      </w:pPr>
     </w:p>
     <w:p>
       <w:pPr>
@@ -7934,22 +7956,59 @@
           <w:lang w:val="bg-BG"/>
         </w:rPr>
       </w:pPr>
+      <w:r>
+        <w:rPr>
+          <w:szCs w:val="24"/>
+          <w:lang w:val="bg-BG"/>
+        </w:rPr>
+        <w:t>Роля: Диспечер</w:t>
+      </w:r>
     </w:p>
     <w:p>
       <w:pPr>
         <w:spacing w:after="98"/>
         <w:ind w:left="0" w:firstLine="0"/>
         <w:rPr>
-          <w:szCs w:val="24"/>
-          <w:lang w:val="bg-BG"/>
-        </w:rPr>
-      </w:pPr>
-      <w:r>
-        <w:rPr>
-          <w:szCs w:val="24"/>
-          <w:lang w:val="bg-BG"/>
-        </w:rPr>
-        <w:t>Роля: Таксиметров шофьор</w:t>
+          <w:b/>
+          <w:bCs/>
+          <w:szCs w:val="24"/>
+        </w:rPr>
+      </w:pPr>
+      <w:r>
+        <w:rPr>
+          <w:b/>
+          <w:bCs/>
+          <w:szCs w:val="24"/>
+        </w:rPr>
+        <w:t>Email</w:t>
+      </w:r>
+      <w:r>
+        <w:rPr>
+          <w:b/>
+          <w:bCs/>
+          <w:szCs w:val="24"/>
+          <w:lang w:val="bg-BG"/>
+        </w:rPr>
+        <w:t>:</w:t>
+      </w:r>
+      <w:r>
+        <w:rPr>
+          <w:szCs w:val="24"/>
+          <w:lang w:val="bg-BG"/>
+        </w:rPr>
+        <w:t xml:space="preserve"> </w:t>
+      </w:r>
+      <w:r>
+        <w:rPr>
+          <w:szCs w:val="24"/>
+        </w:rPr>
+        <w:t>dispa</w:t>
+      </w:r>
+      <w:r>
+        <w:rPr>
+          <w:szCs w:val="24"/>
+        </w:rPr>
+        <w:t>tcher@dispatcher.dispatcher</w:t>
       </w:r>
     </w:p>
     <w:p>
@@ -7957,47 +8016,24 @@
         <w:spacing w:after="98"/>
         <w:ind w:left="0" w:firstLine="0"/>
         <w:rPr>
-          <w:b/>
-          <w:bCs/>
-          <w:szCs w:val="24"/>
-        </w:rPr>
-      </w:pPr>
-      <w:r>
-        <w:rPr>
-          <w:b/>
-          <w:bCs/>
-          <w:szCs w:val="24"/>
+          <w:szCs w:val="24"/>
+        </w:rPr>
+      </w:pPr>
+      <w:r>
+        <w:rPr>
+          <w:b/>
+          <w:bCs/>
+          <w:szCs w:val="24"/>
+          <w:lang w:val="bg-BG"/>
         </w:rPr>
         <w:lastRenderedPageBreak/>
-        <w:t>Email</w:t>
-      </w:r>
-      <w:r>
-        <w:rPr>
-          <w:b/>
-          <w:bCs/>
-          <w:szCs w:val="24"/>
-          <w:lang w:val="bg-BG"/>
-        </w:rPr>
-        <w:t>:</w:t>
-      </w:r>
-      <w:r>
-        <w:rPr>
-          <w:szCs w:val="24"/>
-          <w:lang w:val="bg-BG"/>
-        </w:rPr>
-        <w:t xml:space="preserve"> </w:t>
-      </w:r>
-      <w:r>
-        <w:rPr>
-          <w:szCs w:val="24"/>
-        </w:rPr>
-        <w:t>taxi</w:t>
-      </w:r>
-      <w:r>
-        <w:rPr>
-          <w:szCs w:val="24"/>
-        </w:rPr>
-        <w:t>driver@taxidriver.taxidriver</w:t>
+        <w:t xml:space="preserve">Парола: </w:t>
+      </w:r>
+      <w:r>
+        <w:rPr>
+          <w:szCs w:val="24"/>
+        </w:rPr>
+        <w:t>Dispatcher_123</w:t>
       </w:r>
     </w:p>
     <w:p>
@@ -8006,50 +8042,72 @@
         <w:ind w:left="0" w:firstLine="0"/>
         <w:rPr>
           <w:szCs w:val="24"/>
-        </w:rPr>
-      </w:pPr>
-      <w:r>
-        <w:rPr>
-          <w:b/>
-          <w:bCs/>
-          <w:szCs w:val="24"/>
-          <w:lang w:val="bg-BG"/>
-        </w:rPr>
-        <w:t xml:space="preserve">Парола: </w:t>
-      </w:r>
-      <w:r>
-        <w:rPr>
-          <w:szCs w:val="24"/>
-        </w:rPr>
-        <w:t>TaxiDriver_123</w:t>
-      </w:r>
+          <w:lang w:val="bg-BG"/>
+        </w:rPr>
+      </w:pPr>
     </w:p>
     <w:p>
       <w:pPr>
         <w:spacing w:after="98"/>
         <w:ind w:left="0" w:firstLine="0"/>
         <w:rPr>
-          <w:b/>
-          <w:bCs/>
-          <w:szCs w:val="24"/>
-        </w:rPr>
-      </w:pPr>
+          <w:szCs w:val="24"/>
+          <w:lang w:val="bg-BG"/>
+        </w:rPr>
+      </w:pPr>
+      <w:r>
+        <w:rPr>
+          <w:szCs w:val="24"/>
+          <w:lang w:val="bg-BG"/>
+        </w:rPr>
+        <w:t>Роля: Таксиметров шофьор</w:t>
+      </w:r>
     </w:p>
     <w:p>
       <w:pPr>
         <w:spacing w:after="98"/>
         <w:ind w:left="0" w:firstLine="0"/>
         <w:rPr>
-          <w:szCs w:val="24"/>
-          <w:lang w:val="bg-BG"/>
-        </w:rPr>
-      </w:pPr>
-      <w:r>
-        <w:rPr>
-          <w:szCs w:val="24"/>
-          <w:lang w:val="bg-BG"/>
-        </w:rPr>
-        <w:t>Роля: Клиент</w:t>
+          <w:b/>
+          <w:bCs/>
+          <w:szCs w:val="24"/>
+        </w:rPr>
+      </w:pPr>
+      <w:r>
+        <w:rPr>
+          <w:b/>
+          <w:bCs/>
+          <w:szCs w:val="24"/>
+        </w:rPr>
+        <w:t>Email</w:t>
+      </w:r>
+      <w:r>
+        <w:rPr>
+          <w:b/>
+          <w:bCs/>
+          <w:szCs w:val="24"/>
+          <w:lang w:val="bg-BG"/>
+        </w:rPr>
+        <w:t>:</w:t>
+      </w:r>
+      <w:r>
+        <w:rPr>
+          <w:szCs w:val="24"/>
+          <w:lang w:val="bg-BG"/>
+        </w:rPr>
+        <w:t xml:space="preserve"> </w:t>
+      </w:r>
+      <w:r>
+        <w:rPr>
+          <w:szCs w:val="24"/>
+        </w:rPr>
+        <w:t>taxi</w:t>
+      </w:r>
+      <w:r>
+        <w:rPr>
+          <w:szCs w:val="24"/>
+        </w:rPr>
+        <w:t>driver@taxidriver.taxidriver</w:t>
       </w:r>
     </w:p>
     <w:p>
@@ -8057,40 +8115,23 @@
         <w:spacing w:after="98"/>
         <w:ind w:left="0" w:firstLine="0"/>
         <w:rPr>
-          <w:b/>
-          <w:bCs/>
-          <w:szCs w:val="24"/>
-        </w:rPr>
-      </w:pPr>
-      <w:r>
-        <w:rPr>
-          <w:b/>
-          <w:bCs/>
-          <w:szCs w:val="24"/>
-        </w:rPr>
-        <w:t>Email</w:t>
-      </w:r>
-      <w:r>
-        <w:rPr>
-          <w:b/>
-          <w:bCs/>
-          <w:szCs w:val="24"/>
-          <w:lang w:val="bg-BG"/>
-        </w:rPr>
-        <w:t>:</w:t>
-      </w:r>
-      <w:r>
-        <w:rPr>
-          <w:szCs w:val="24"/>
-          <w:lang w:val="bg-BG"/>
-        </w:rPr>
-        <w:t xml:space="preserve"> </w:t>
-      </w:r>
-      <w:r>
-        <w:rPr>
-          <w:szCs w:val="24"/>
-        </w:rPr>
-        <w:t>client@client.client</w:t>
+          <w:szCs w:val="24"/>
+        </w:rPr>
+      </w:pPr>
+      <w:r>
+        <w:rPr>
+          <w:b/>
+          <w:bCs/>
+          <w:szCs w:val="24"/>
+          <w:lang w:val="bg-BG"/>
+        </w:rPr>
+        <w:t xml:space="preserve">Парола: </w:t>
+      </w:r>
+      <w:r>
+        <w:rPr>
+          <w:szCs w:val="24"/>
+        </w:rPr>
+        <w:t>TaxiDriver_123</w:t>
       </w:r>
     </w:p>
     <w:p>
@@ -8098,24 +8139,11 @@
         <w:spacing w:after="98"/>
         <w:ind w:left="0" w:firstLine="0"/>
         <w:rPr>
-          <w:szCs w:val="24"/>
-        </w:rPr>
-      </w:pPr>
-      <w:r>
-        <w:rPr>
-          <w:b/>
-          <w:bCs/>
-          <w:szCs w:val="24"/>
-          <w:lang w:val="bg-BG"/>
-        </w:rPr>
-        <w:t xml:space="preserve">Парола: </w:t>
-      </w:r>
-      <w:r>
-        <w:rPr>
-          <w:szCs w:val="24"/>
-        </w:rPr>
-        <w:t>Client_123</w:t>
-      </w:r>
+          <w:b/>
+          <w:bCs/>
+          <w:szCs w:val="24"/>
+        </w:rPr>
+      </w:pPr>
     </w:p>
     <w:p>
       <w:pPr>
@@ -8126,16 +8154,54 @@
           <w:lang w:val="bg-BG"/>
         </w:rPr>
       </w:pPr>
+      <w:r>
+        <w:rPr>
+          <w:szCs w:val="24"/>
+          <w:lang w:val="bg-BG"/>
+        </w:rPr>
+        <w:t>Роля: Клиент</w:t>
+      </w:r>
     </w:p>
     <w:p>
       <w:pPr>
         <w:spacing w:after="98"/>
         <w:ind w:left="0" w:firstLine="0"/>
         <w:rPr>
-          <w:szCs w:val="24"/>
-          <w:lang w:val="bg-BG"/>
-        </w:rPr>
-      </w:pPr>
+          <w:b/>
+          <w:bCs/>
+          <w:szCs w:val="24"/>
+        </w:rPr>
+      </w:pPr>
+      <w:r>
+        <w:rPr>
+          <w:b/>
+          <w:bCs/>
+          <w:szCs w:val="24"/>
+        </w:rPr>
+        <w:t>Email</w:t>
+      </w:r>
+      <w:r>
+        <w:rPr>
+          <w:b/>
+          <w:bCs/>
+          <w:szCs w:val="24"/>
+          <w:lang w:val="bg-BG"/>
+        </w:rPr>
+        <w:t>:</w:t>
+      </w:r>
+      <w:r>
+        <w:rPr>
+          <w:szCs w:val="24"/>
+          <w:lang w:val="bg-BG"/>
+        </w:rPr>
+        <w:t xml:space="preserve"> </w:t>
+      </w:r>
+      <w:r>
+        <w:rPr>
+          <w:szCs w:val="24"/>
+        </w:rPr>
+        <w:t>client@client.client</w:t>
+      </w:r>
     </w:p>
     <w:p>
       <w:pPr>
@@ -8143,9 +8209,23 @@
         <w:ind w:left="0" w:firstLine="0"/>
         <w:rPr>
           <w:szCs w:val="24"/>
-          <w:lang w:val="bg-BG"/>
-        </w:rPr>
-      </w:pPr>
+        </w:rPr>
+      </w:pPr>
+      <w:r>
+        <w:rPr>
+          <w:b/>
+          <w:bCs/>
+          <w:szCs w:val="24"/>
+          <w:lang w:val="bg-BG"/>
+        </w:rPr>
+        <w:t xml:space="preserve">Парола: </w:t>
+      </w:r>
+      <w:r>
+        <w:rPr>
+          <w:szCs w:val="24"/>
+        </w:rPr>
+        <w:t>Client_123</w:t>
+      </w:r>
     </w:p>
     <w:p>
       <w:pPr>
@@ -8343,6 +8423,7 @@
         <w:ind w:left="0" w:firstLine="0"/>
         <w:rPr>
           <w:szCs w:val="24"/>
+          <w:lang w:val="bg-BG"/>
         </w:rPr>
       </w:pPr>
     </w:p>
@@ -8352,6 +8433,7 @@
         <w:ind w:left="0" w:firstLine="0"/>
         <w:rPr>
           <w:szCs w:val="24"/>
+          <w:lang w:val="bg-BG"/>
         </w:rPr>
       </w:pPr>
     </w:p>
@@ -8361,8 +8443,54 @@
         <w:ind w:left="0" w:firstLine="0"/>
         <w:rPr>
           <w:szCs w:val="24"/>
-        </w:rPr>
-      </w:pPr>
+          <w:lang w:val="bg-BG"/>
+        </w:rPr>
+      </w:pPr>
+    </w:p>
+    <w:p>
+      <w:pPr>
+        <w:spacing w:after="98"/>
+        <w:ind w:left="0" w:firstLine="0"/>
+        <w:rPr>
+          <w:szCs w:val="24"/>
+        </w:rPr>
+      </w:pPr>
+    </w:p>
+    <w:p>
+      <w:pPr>
+        <w:spacing w:after="98"/>
+        <w:ind w:left="0" w:firstLine="0"/>
+        <w:rPr>
+          <w:szCs w:val="24"/>
+        </w:rPr>
+      </w:pPr>
+    </w:p>
+    <w:p>
+      <w:pPr>
+        <w:spacing w:after="98"/>
+        <w:ind w:left="0" w:firstLine="0"/>
+        <w:rPr>
+          <w:szCs w:val="24"/>
+        </w:rPr>
+      </w:pPr>
+      <w:r>
+        <w:rPr>
+          <w:b/>
+          <w:bCs/>
+          <w:szCs w:val="24"/>
+          <w:lang w:val="bg-BG"/>
+        </w:rPr>
+        <w:lastRenderedPageBreak/>
+        <w:t>Приложение</w:t>
+      </w:r>
+      <w:r>
+        <w:rPr>
+          <w:b/>
+          <w:bCs/>
+          <w:szCs w:val="24"/>
+        </w:rPr>
+        <w:t xml:space="preserve"> 1</w:t>
+      </w:r>
     </w:p>
     <w:p>
       <w:pPr>
@@ -8397,73 +8525,18 @@
         <w:rPr>
           <w:b/>
           <w:bCs/>
-          <w:szCs w:val="24"/>
-          <w:lang w:val="bg-BG"/>
-        </w:rPr>
-        <w:lastRenderedPageBreak/>
-        <w:t xml:space="preserve">Приложение </w:t>
-      </w:r>
-      <w:r>
-        <w:rPr>
-          <w:b/>
-          <w:bCs/>
-          <w:szCs w:val="24"/>
-        </w:rPr>
-        <w:t>1</w:t>
-      </w:r>
-    </w:p>
-    <w:p>
-      <w:pPr>
-        <w:spacing w:after="160"/>
-        <w:ind w:left="0" w:firstLine="0"/>
-        <w:jc w:val="left"/>
-        <w:rPr>
-          <w:b/>
-          <w:bCs/>
-          <w:szCs w:val="24"/>
-          <w:lang w:val="bg-BG"/>
-        </w:rPr>
-      </w:pPr>
-    </w:p>
-    <w:p>
-      <w:pPr>
-        <w:spacing w:after="160"/>
-        <w:ind w:left="0" w:firstLine="0"/>
-        <w:jc w:val="left"/>
-        <w:rPr>
-          <w:b/>
-          <w:bCs/>
-          <w:szCs w:val="24"/>
-          <w:lang w:val="bg-BG"/>
-        </w:rPr>
-      </w:pPr>
-    </w:p>
-    <w:p>
-      <w:pPr>
-        <w:spacing w:after="160"/>
-        <w:ind w:left="0" w:firstLine="0"/>
-        <w:jc w:val="left"/>
-        <w:rPr>
-          <w:b/>
-          <w:szCs w:val="24"/>
-        </w:rPr>
-      </w:pPr>
-      <w:r>
-        <w:rPr>
-          <w:b/>
-          <w:bCs/>
           <w:noProof/>
           <w:szCs w:val="24"/>
           <w:lang w:val="bg-BG"/>
         </w:rPr>
         <w:drawing>
-          <wp:anchor distT="0" distB="0" distL="114300" distR="114300" simplePos="0" relativeHeight="251684864" behindDoc="1" locked="0" layoutInCell="1" allowOverlap="1" wp14:anchorId="7409CB63" wp14:editId="1AF683E8">
+          <wp:anchor distT="0" distB="0" distL="114300" distR="114300" simplePos="0" relativeHeight="251684864" behindDoc="1" locked="0" layoutInCell="1" allowOverlap="1" wp14:anchorId="7409CB63" wp14:editId="7A7148BA">
             <wp:simplePos x="0" y="0"/>
             <wp:positionH relativeFrom="margin">
               <wp:align>center</wp:align>
             </wp:positionH>
             <wp:positionV relativeFrom="paragraph">
-              <wp:posOffset>1470025</wp:posOffset>
+              <wp:posOffset>1582420</wp:posOffset>
             </wp:positionV>
             <wp:extent cx="8016240" cy="3811905"/>
             <wp:effectExtent l="6667" t="0" r="0" b="0"/>
@@ -8488,7 +8561,7 @@
                     <pic:cNvPicPr/>
                   </pic:nvPicPr>
                   <pic:blipFill>
-                    <a:blip r:embed="rId32">
+                    <a:blip r:embed="rId34">
                       <a:extLst>
                         <a:ext uri="{28A0092B-C50C-407E-A947-70E740481C1C}">
                           <a14:useLocalDpi xmlns:a14="http://schemas.microsoft.com/office/drawing/2010/main" val="0"/>
@@ -8522,7 +8595,7 @@
       </w:r>
     </w:p>
     <w:sectPr>
-      <w:footerReference w:type="default" r:id="rId33"/>
+      <w:footerReference w:type="default" r:id="rId35"/>
       <w:pgSz w:w="12240" w:h="15840"/>
       <w:pgMar w:top="1417" w:right="1417" w:bottom="1417" w:left="1417" w:header="720" w:footer="720" w:gutter="0"/>
       <w:pgNumType w:start="1"/>

</xml_diff>